<commit_message>
FMP 1.0.3 and 1.0.4
1.0.4 sent to Mark for him to provide me with feedback on such.
</commit_message>
<xml_diff>
--- a/Final Major Project/Project Proposal 1.0.2.docx
+++ b/Final Major Project/Project Proposal 1.0.2.docx
@@ -588,11 +588,7 @@
     </w:p>
     <w:p>
       <w:pPr>
-        <w:pStyle w:val="ListParagraph"/>
-        <w:numPr>
-          <w:ilvl w:val="0"/>
-          <w:numId w:val="3"/>
-        </w:numPr>
+        <w:ind w:left="360"/>
         <w:rPr>
           <w:lang w:val="en-GB"/>
         </w:rPr>
@@ -617,14 +613,85 @@
         </w:rPr>
         <w:t xml:space="preserve"> and Mark J Nelson</w:t>
       </w:r>
-    </w:p>
-    <w:p>
-      <w:pPr>
-        <w:pStyle w:val="ListParagraph"/>
-        <w:numPr>
-          <w:ilvl w:val="0"/>
-          <w:numId w:val="3"/>
-        </w:numPr>
+      <w:r>
+        <w:rPr>
+          <w:lang w:val="en-GB"/>
+        </w:rPr>
+        <w:t>.</w:t>
+      </w:r>
+    </w:p>
+    <w:p>
+      <w:pPr>
+        <w:pStyle w:val="IntenseQuote"/>
+        <w:rPr>
+          <w:lang w:val="en"/>
+        </w:rPr>
+      </w:pPr>
+      <w:r>
+        <w:rPr>
+          <w:lang w:val="en"/>
+        </w:rPr>
+        <w:t xml:space="preserve">This book presents the most up-to-date coverage of procedural content generation (PCG) for games, specifically the procedural generation of levels, landscapes, items, rules, quests, or other types of content. Each chapter explains an algorithm type or domain, including fractal methods, grammar-based methods, search-based and </w:t>
+      </w:r>
+      <w:r>
+        <w:rPr>
+          <w:lang w:val="en"/>
+        </w:rPr>
+        <w:lastRenderedPageBreak/>
+        <w:t>evolutionary methods, constraint-based methods, and narrative, terrain, and dungeon generation. </w:t>
+      </w:r>
+    </w:p>
+    <w:p>
+      <w:pPr>
+        <w:pStyle w:val="IntenseQuote"/>
+        <w:rPr>
+          <w:lang w:val="en-GB"/>
+        </w:rPr>
+      </w:pPr>
+      <w:r>
+        <w:rPr>
+          <w:lang w:val="en"/>
+        </w:rPr>
+        <w:t>The authors are active academic researchers and game developers, and the book is appropriate for undergraduate and graduate students of courses on games and creativity; game developers who want to learn new methods for content generation; and researchers in related areas of artificial intelligence and computational intelligence.</w:t>
+      </w:r>
+    </w:p>
+    <w:p>
+      <w:pPr>
+        <w:ind w:left="360"/>
+        <w:rPr>
+          <w:rStyle w:val="SubtleReference"/>
+        </w:rPr>
+      </w:pPr>
+      <w:r>
+        <w:rPr>
+          <w:rStyle w:val="SubtleReference"/>
+        </w:rPr>
+        <w:t>(Springer International Publishing AG, © 2017)</w:t>
+      </w:r>
+    </w:p>
+    <w:p>
+      <w:pPr>
+        <w:ind w:left="360"/>
+        <w:rPr>
+          <w:lang w:val="en-GB"/>
+        </w:rPr>
+      </w:pPr>
+      <w:r>
+        <w:rPr>
+          <w:lang w:val="en-GB"/>
+        </w:rPr>
+        <w:t xml:space="preserve">This source will provide </w:t>
+      </w:r>
+      <w:r>
+        <w:rPr>
+          <w:lang w:val="en-GB"/>
+        </w:rPr>
+        <w:t>me with the relevant theories on procedural level generation, which I can then use as a basis for level generation in this project.</w:t>
+      </w:r>
+    </w:p>
+    <w:p>
+      <w:pPr>
+        <w:ind w:left="360"/>
         <w:rPr>
           <w:lang w:val="en-GB"/>
         </w:rPr>
@@ -635,14 +702,86 @@
         </w:rPr>
         <w:t>Level design: Processes and experiences – Christopher W. Totten</w:t>
       </w:r>
-    </w:p>
-    <w:p>
-      <w:pPr>
-        <w:pStyle w:val="ListParagraph"/>
-        <w:numPr>
-          <w:ilvl w:val="0"/>
-          <w:numId w:val="3"/>
-        </w:numPr>
+      <w:r>
+        <w:rPr>
+          <w:lang w:val="en-GB"/>
+        </w:rPr>
+        <w:t>.</w:t>
+      </w:r>
+    </w:p>
+    <w:p>
+      <w:pPr>
+        <w:pStyle w:val="IntenseQuote"/>
+        <w:rPr>
+          <w:lang w:val="en-GB"/>
+        </w:rPr>
+      </w:pPr>
+      <w:r>
+        <w:rPr>
+          <w:lang w:val="en"/>
+        </w:rPr>
+        <w:t xml:space="preserve">In this book, veteran game developers, academics, journalists, and others provide their processes and experiences with level design. Each provides a unique perspective representing multiple steps of the process for interacting with and creating game levels – experiencing levels, designing levels, constructing levels, and testing levels. These diverse perspectives offer readers a window into the thought processes that result in memorable open game worlds, chilling horror environments, computer-generated levels, evocative soundscapes, and many other types of </w:t>
+      </w:r>
+      <w:proofErr w:type="spellStart"/>
+      <w:r>
+        <w:rPr>
+          <w:lang w:val="en"/>
+        </w:rPr>
+        <w:t>gamespaces</w:t>
+      </w:r>
+      <w:proofErr w:type="spellEnd"/>
+      <w:r>
+        <w:rPr>
+          <w:lang w:val="en"/>
+        </w:rPr>
+        <w:t>. This collection invites readers into the minds of professional designers as they work and provides evergreen topics on level design and game criticism to inspire both new and veteran designers.</w:t>
+      </w:r>
+    </w:p>
+    <w:p>
+      <w:pPr>
+        <w:ind w:left="360"/>
+        <w:rPr>
+          <w:rStyle w:val="SubtleReference"/>
+        </w:rPr>
+      </w:pPr>
+      <w:r>
+        <w:rPr>
+          <w:rStyle w:val="SubtleReference"/>
+        </w:rPr>
+        <w:t>(CRC Press, ©2017)</w:t>
+      </w:r>
+    </w:p>
+    <w:p>
+      <w:pPr>
+        <w:ind w:left="360"/>
+        <w:rPr>
+          <w:lang w:val="en-GB"/>
+        </w:rPr>
+      </w:pPr>
+      <w:r>
+        <w:rPr>
+          <w:lang w:val="en-GB"/>
+        </w:rPr>
+        <w:t xml:space="preserve">This source will offer me the </w:t>
+      </w:r>
+      <w:proofErr w:type="spellStart"/>
+      <w:r>
+        <w:rPr>
+          <w:lang w:val="en-GB"/>
+        </w:rPr>
+        <w:t>prerequesit</w:t>
+      </w:r>
+      <w:proofErr w:type="spellEnd"/>
+      <w:r>
+        <w:rPr>
+          <w:lang w:val="en-GB"/>
+        </w:rPr>
+        <w:t xml:space="preserve"> knowledge, for developing an engaging level, that I can then use as a basis, for the properties of a level, that this level-generator must adhere to.</w:t>
+      </w:r>
+    </w:p>
+    <w:p>
+      <w:pPr>
+        <w:ind w:left="360"/>
         <w:rPr>
           <w:lang w:val="en-GB"/>
         </w:rPr>
@@ -688,7 +827,6 @@
         <w:pStyle w:val="Heading1"/>
       </w:pPr>
       <w:r>
-        <w:lastRenderedPageBreak/>
         <w:t xml:space="preserve">Project Management </w:t>
       </w:r>
       <w:r>
@@ -697,12 +835,7 @@
     </w:p>
     <w:p>
       <w:r>
-        <w:t xml:space="preserve">The project will receive management by following a notable </w:t>
-      </w:r>
-      <w:bookmarkStart w:id="0" w:name="_GoBack"/>
-      <w:bookmarkEnd w:id="0"/>
-      <w:r>
-        <w:t>portion of sensible project management techniques. This process is initiated by identifying certain characteristics of the project, these are:</w:t>
+        <w:t>The project will receive management by following a notable portion of sensible project management techniques. This process is initiated by identifying certain characteristics of the project, these are:</w:t>
       </w:r>
     </w:p>
     <w:p>
@@ -753,6 +886,7 @@
         <w:rPr>
           <w:rFonts w:cs="Arial"/>
         </w:rPr>
+        <w:lastRenderedPageBreak/>
         <w:t>Project Complexity</w:t>
       </w:r>
     </w:p>
@@ -982,7 +1116,7 @@
             <v:imagedata r:id="rId8" o:title=""/>
             <w10:wrap type="square"/>
           </v:shape>
-          <o:OLEObject Type="Embed" ProgID="Visio.Drawing.15" ShapeID="_x0000_s1027" DrawAspect="Content" ObjectID="_1573978594" r:id="rId9"/>
+          <o:OLEObject Type="Embed" ProgID="Visio.Drawing.15" ShapeID="_x0000_s1027" DrawAspect="Content" ObjectID="_1573995776" r:id="rId9"/>
         </w:object>
       </w:r>
       <w:r>
@@ -1041,10 +1175,7 @@
       </w:r>
       <w:proofErr w:type="spellEnd"/>
       <w:r>
-        <w:t xml:space="preserve"> as well, specifically, the GIT source control system. This will receive usage in of itself, with an appropriate client. The client chosen for the use of the GIT source control system is that of </w:t>
-      </w:r>
-      <w:r>
-        <w:t xml:space="preserve">GitHub. </w:t>
+        <w:t xml:space="preserve"> as well, specifically, the GIT source control system. This will receive usage in of itself, with an appropriate client. The client chosen for the use of the GIT source control system is that of GitHub. </w:t>
       </w:r>
       <w:r>
         <w:rPr>
@@ -1286,19 +1417,7 @@
                   <w:rPr>
                     <w:rStyle w:val="IntenseReference"/>
                   </w:rPr>
-                  <w:t>http://www.itinfo.am/eng/software-de</w:t>
-                </w:r>
-                <w:r>
-                  <w:rPr>
-                    <w:rStyle w:val="IntenseReference"/>
-                  </w:rPr>
-                  <w:t>v</w:t>
-                </w:r>
-                <w:r>
-                  <w:rPr>
-                    <w:rStyle w:val="IntenseReference"/>
-                  </w:rPr>
-                  <w:t>elopment-methodologies/</w:t>
+                  <w:t>http://www.itinfo.am/eng/software-development-methodologies/</w:t>
                 </w:r>
               </w:hyperlink>
             </w:p>
@@ -1354,6 +1473,66 @@
                   <w:ilvl w:val="0"/>
                   <w:numId w:val="1"/>
                 </w:numPr>
+                <w:rPr>
+                  <w:rStyle w:val="IntenseReference"/>
+                </w:rPr>
+              </w:pPr>
+              <w:r>
+                <w:rPr>
+                  <w:rStyle w:val="IntenseReference"/>
+                </w:rPr>
+                <w:t xml:space="preserve">©2017 Springer International Publishing AG. Procedural Content Generation in Games [viewed on the 05/12/2017]. Available from: </w:t>
+              </w:r>
+              <w:hyperlink r:id="rId14" w:history="1">
+                <w:r>
+                  <w:rPr>
+                    <w:rStyle w:val="IntenseReference"/>
+                  </w:rPr>
+                  <w:t>http://www.springer.com/gb/book/9783319427140</w:t>
+                </w:r>
+              </w:hyperlink>
+            </w:p>
+            <w:p>
+              <w:pPr>
+                <w:pStyle w:val="ListParagraph"/>
+                <w:numPr>
+                  <w:ilvl w:val="0"/>
+                  <w:numId w:val="1"/>
+                </w:numPr>
+                <w:rPr>
+                  <w:rStyle w:val="IntenseReference"/>
+                </w:rPr>
+              </w:pPr>
+              <w:r>
+                <w:rPr>
+                  <w:rStyle w:val="IntenseReference"/>
+                </w:rPr>
+                <w:t xml:space="preserve">©2017 CRC Press, Taylor &amp; Francis Group. Level Design: Processes and Experiences [viewed on the 05/12/2017]. Available from: </w:t>
+              </w:r>
+              <w:hyperlink r:id="rId15" w:history="1">
+                <w:r>
+                  <w:rPr>
+                    <w:rStyle w:val="IntenseReference"/>
+                  </w:rPr>
+                  <w:t>https://www.cr</w:t>
+                </w:r>
+                <w:bookmarkStart w:id="0" w:name="_GoBack"/>
+                <w:bookmarkEnd w:id="0"/>
+                <w:r>
+                  <w:rPr>
+                    <w:rStyle w:val="IntenseReference"/>
+                  </w:rPr>
+                  <w:t>cpress.com/Level-Design-Processes-and-Experiences/Totten/p/book/9781498745055</w:t>
+                </w:r>
+              </w:hyperlink>
+            </w:p>
+            <w:p>
+              <w:pPr>
+                <w:pStyle w:val="ListParagraph"/>
+                <w:numPr>
+                  <w:ilvl w:val="0"/>
+                  <w:numId w:val="1"/>
+                </w:numPr>
               </w:pPr>
             </w:p>
           </w:sdtContent>
@@ -1368,7 +1547,7 @@
       </w:pPr>
     </w:p>
     <w:sectPr>
-      <w:footerReference w:type="default" r:id="rId14"/>
+      <w:footerReference w:type="default" r:id="rId16"/>
       <w:pgSz w:w="12240" w:h="15840"/>
       <w:pgMar w:top="1440" w:right="1440" w:bottom="1440" w:left="1440" w:header="708" w:footer="708" w:gutter="0"/>
       <w:cols w:space="708"/>
@@ -3201,6 +3380,57 @@
       <w:color w:val="5A5A5A" w:themeColor="text1" w:themeTint="A5"/>
     </w:rPr>
   </w:style>
+  <w:style w:type="paragraph" w:styleId="NormalWeb">
+    <w:name w:val="Normal (Web)"/>
+    <w:basedOn w:val="Normal"/>
+    <w:uiPriority w:val="99"/>
+    <w:semiHidden/>
+    <w:unhideWhenUsed/>
+    <w:rsid w:val="00AC1DC6"/>
+    <w:pPr>
+      <w:spacing w:before="105" w:after="105" w:line="240" w:lineRule="auto"/>
+    </w:pPr>
+    <w:rPr>
+      <w:rFonts w:ascii="Times New Roman" w:eastAsia="Times New Roman" w:hAnsi="Times New Roman" w:cs="Times New Roman"/>
+      <w:sz w:val="24"/>
+      <w:szCs w:val="24"/>
+    </w:rPr>
+  </w:style>
+  <w:style w:type="paragraph" w:styleId="IntenseQuote">
+    <w:name w:val="Intense Quote"/>
+    <w:basedOn w:val="Normal"/>
+    <w:next w:val="Normal"/>
+    <w:link w:val="IntenseQuoteChar"/>
+    <w:uiPriority w:val="30"/>
+    <w:qFormat/>
+    <w:rsid w:val="00AC1DC6"/>
+    <w:pPr>
+      <w:pBdr>
+        <w:top w:val="single" w:sz="4" w:space="10" w:color="4472C4" w:themeColor="accent1"/>
+        <w:bottom w:val="single" w:sz="4" w:space="10" w:color="4472C4" w:themeColor="accent1"/>
+      </w:pBdr>
+      <w:spacing w:before="360" w:after="360"/>
+      <w:ind w:left="864" w:right="864"/>
+      <w:jc w:val="center"/>
+    </w:pPr>
+    <w:rPr>
+      <w:i/>
+      <w:iCs/>
+      <w:color w:val="4472C4" w:themeColor="accent1"/>
+    </w:rPr>
+  </w:style>
+  <w:style w:type="character" w:customStyle="1" w:styleId="IntenseQuoteChar">
+    <w:name w:val="Intense Quote Char"/>
+    <w:basedOn w:val="DefaultParagraphFont"/>
+    <w:link w:val="IntenseQuote"/>
+    <w:uiPriority w:val="30"/>
+    <w:rsid w:val="00AC1DC6"/>
+    <w:rPr>
+      <w:i/>
+      <w:iCs/>
+      <w:color w:val="4472C4" w:themeColor="accent1"/>
+    </w:rPr>
+  </w:style>
 </w:styles>
 </file>
 
@@ -3504,7 +3734,7 @@
 </file>
 
 <file path=customXml/itemProps1.xml><?xml version="1.0" encoding="utf-8"?>
-<ds:datastoreItem xmlns:ds="http://schemas.openxmlformats.org/officeDocument/2006/customXml" ds:itemID="{1D379D90-5342-4A55-9D32-9246E4655CC8}">
+<ds:datastoreItem xmlns:ds="http://schemas.openxmlformats.org/officeDocument/2006/customXml" ds:itemID="{FF64A7C9-7004-48C2-B7CA-8B22550FF637}">
   <ds:schemaRefs>
     <ds:schemaRef ds:uri="http://schemas.openxmlformats.org/officeDocument/2006/bibliography"/>
   </ds:schemaRefs>

</xml_diff>